<commit_message>
v2.0.1 commit Fixed Faceless not having Weak Minded in text. Added Specialist unique rule Hacker. Removed XCOM prefix from relevant units. Added Psi Operative unique rule Unstable. Added Ranger unique rule Phantom.
</commit_message>
<xml_diff>
--- a/books/XCOM Enemy Eternal - Commander Rulebook 2.0.docx
+++ b/books/XCOM Enemy Eternal - Commander Rulebook 2.0.docx
@@ -5452,7 +5452,7 @@
           <w:sz w:val="16"/>
           <w:szCs w:val="16"/>
         </w:rPr>
-        <w:t xml:space="preserve">This unit may hack terminals, GREMLINs, and SPARKs. Activated on a </w:t>
+        <w:t xml:space="preserve">This model may hack terminals, GREMLINs, and SPARKs. Activated on a </w:t>
       </w:r>
       <w:r>
         <w:rPr>
@@ -5470,23 +5470,7 @@
           <w:sz w:val="16"/>
           <w:szCs w:val="16"/>
         </w:rPr>
-        <w:t xml:space="preserve"> order when </w:t>
-      </w:r>
-      <w:r>
-        <w:rPr>
-          <w:rFonts w:ascii="Times New Roman" w:hAnsi="Times New Roman" w:cs="Times New Roman"/>
-          <w:sz w:val="16"/>
-          <w:szCs w:val="16"/>
-        </w:rPr>
-        <w:t>adjacent</w:t>
-      </w:r>
-      <w:r>
-        <w:rPr>
-          <w:rFonts w:ascii="Times New Roman" w:hAnsi="Times New Roman" w:cs="Times New Roman"/>
-          <w:sz w:val="16"/>
-          <w:szCs w:val="16"/>
-        </w:rPr>
-        <w:t xml:space="preserve"> to the target.</w:t>
+        <w:t xml:space="preserve"> order when adjacent to the target.</w:t>
       </w:r>
     </w:p>
     <w:p>
@@ -5921,6 +5905,41 @@
           <w:sz w:val="16"/>
           <w:szCs w:val="16"/>
         </w:rPr>
+        <w:t>Hacker</w:t>
+      </w:r>
+      <w:r>
+        <w:rPr>
+          <w:rFonts w:ascii="Times New Roman" w:hAnsi="Times New Roman" w:cs="Times New Roman"/>
+          <w:sz w:val="16"/>
+          <w:szCs w:val="16"/>
+        </w:rPr>
+        <w:t xml:space="preserve">: </w:t>
+      </w:r>
+      <w:r>
+        <w:rPr>
+          <w:rFonts w:ascii="Times New Roman" w:hAnsi="Times New Roman" w:cs="Times New Roman"/>
+          <w:sz w:val="16"/>
+          <w:szCs w:val="16"/>
+        </w:rPr>
+        <w:t>This model may use [Computer Use] if within 12 Range.</w:t>
+      </w:r>
+    </w:p>
+    <w:p>
+      <w:pPr>
+        <w:rPr>
+          <w:rFonts w:ascii="Times New Roman" w:hAnsi="Times New Roman" w:cs="Times New Roman"/>
+          <w:sz w:val="16"/>
+          <w:szCs w:val="16"/>
+        </w:rPr>
+      </w:pPr>
+      <w:r>
+        <w:rPr>
+          <w:rFonts w:ascii="Times New Roman" w:hAnsi="Times New Roman" w:cs="Times New Roman"/>
+          <w:b/>
+          <w:bCs/>
+          <w:sz w:val="16"/>
+          <w:szCs w:val="16"/>
+        </w:rPr>
         <w:t>Hard Cover</w:t>
       </w:r>
       <w:r>
@@ -6062,15 +6081,7 @@
           <w:sz w:val="16"/>
           <w:szCs w:val="16"/>
         </w:rPr>
-        <w:t xml:space="preserve"> action. Unit must end wholly outside of the terrain for the action to be a success. Movement speed is </w:t>
-      </w:r>
-      <w:r>
-        <w:rPr>
-          <w:rFonts w:ascii="Times New Roman" w:hAnsi="Times New Roman" w:cs="Times New Roman"/>
-          <w:sz w:val="16"/>
-          <w:szCs w:val="16"/>
-        </w:rPr>
-        <w:t xml:space="preserve">reduced by half when passing </w:t>
+        <w:t xml:space="preserve"> action. Unit must end wholly outside of the terrain for the action to be a success. Movement speed is reduced by half when passing </w:t>
       </w:r>
       <w:r>
         <w:rPr>

</xml_diff>

<commit_message>
v2.1 pre-release: Faction rules added. Unique rules completed for all units. Cleanup of stats and unapplied rules. Rulebook fully updated. Metrics file added to catalogue statistics and costs.
</commit_message>
<xml_diff>
--- a/books/XCOM Enemy Eternal - Commander Rulebook 2.0.docx
+++ b/books/XCOM Enemy Eternal - Commander Rulebook 2.0.docx
@@ -1632,7 +1632,23 @@
           <w:sz w:val="16"/>
           <w:szCs w:val="16"/>
         </w:rPr>
-        <w:t xml:space="preserve">: Players may choose any </w:t>
+        <w:t xml:space="preserve">: Players </w:t>
+      </w:r>
+      <w:r>
+        <w:rPr>
+          <w:rFonts w:ascii="Times New Roman" w:hAnsi="Times New Roman" w:cs="Times New Roman"/>
+          <w:sz w:val="16"/>
+          <w:szCs w:val="16"/>
+        </w:rPr>
+        <w:t xml:space="preserve">must </w:t>
+      </w:r>
+      <w:r>
+        <w:rPr>
+          <w:rFonts w:ascii="Times New Roman" w:hAnsi="Times New Roman" w:cs="Times New Roman"/>
+          <w:sz w:val="16"/>
+          <w:szCs w:val="16"/>
+        </w:rPr>
+        <w:t xml:space="preserve">choose any </w:t>
       </w:r>
       <w:r>
         <w:rPr>
@@ -2552,7 +2568,23 @@
           <w:sz w:val="16"/>
           <w:szCs w:val="16"/>
         </w:rPr>
-        <w:t xml:space="preserve"> must remain at least 1” away from any other </w:t>
+        <w:t xml:space="preserve"> must remain at least 1</w:t>
+      </w:r>
+      <w:r>
+        <w:rPr>
+          <w:rFonts w:ascii="Times New Roman" w:hAnsi="Times New Roman" w:cs="Times New Roman"/>
+          <w:sz w:val="16"/>
+          <w:szCs w:val="16"/>
+        </w:rPr>
+        <w:t xml:space="preserve"> Range</w:t>
+      </w:r>
+      <w:r>
+        <w:rPr>
+          <w:rFonts w:ascii="Times New Roman" w:hAnsi="Times New Roman" w:cs="Times New Roman"/>
+          <w:sz w:val="16"/>
+          <w:szCs w:val="16"/>
+        </w:rPr>
+        <w:t xml:space="preserve"> away from any other </w:t>
       </w:r>
       <w:r>
         <w:rPr>
@@ -2569,6 +2601,14 @@
           <w:szCs w:val="16"/>
         </w:rPr>
         <w:t>. When declaring any attack, distance is measured from base to base.</w:t>
+      </w:r>
+      <w:r>
+        <w:rPr>
+          <w:rFonts w:ascii="Times New Roman" w:hAnsi="Times New Roman" w:cs="Times New Roman"/>
+          <w:sz w:val="16"/>
+          <w:szCs w:val="16"/>
+        </w:rPr>
+        <w:t xml:space="preserve"> Range may be used in inch measurement or a grid system (square or hexagonal).</w:t>
       </w:r>
     </w:p>
     <w:p>
@@ -3839,15 +3879,7 @@
           <w:sz w:val="16"/>
           <w:szCs w:val="16"/>
         </w:rPr>
-        <w:t xml:space="preserve">test </w:t>
-      </w:r>
-      <w:r>
-        <w:rPr>
-          <w:rFonts w:ascii="Times New Roman" w:hAnsi="Times New Roman" w:cs="Times New Roman"/>
-          <w:sz w:val="16"/>
-          <w:szCs w:val="16"/>
-        </w:rPr>
-        <w:t>before taking any action</w:t>
+        <w:t>test before taking any action</w:t>
       </w:r>
       <w:r>
         <w:rPr>
@@ -4638,25 +4670,7 @@
           <w:sz w:val="16"/>
           <w:szCs w:val="16"/>
         </w:rPr>
-        <w:t xml:space="preserve"> a relevant playing card suite </w:t>
-      </w:r>
-      <w:proofErr w:type="gramStart"/>
-      <w:r>
-        <w:rPr>
-          <w:rFonts w:ascii="Times New Roman" w:hAnsi="Times New Roman" w:cs="Times New Roman"/>
-          <w:sz w:val="16"/>
-          <w:szCs w:val="16"/>
-        </w:rPr>
-        <w:t>in order to</w:t>
-      </w:r>
-      <w:proofErr w:type="gramEnd"/>
-      <w:r>
-        <w:rPr>
-          <w:rFonts w:ascii="Times New Roman" w:hAnsi="Times New Roman" w:cs="Times New Roman"/>
-          <w:sz w:val="16"/>
-          <w:szCs w:val="16"/>
-        </w:rPr>
-        <w:t xml:space="preserve"> choose a reward from a given category.</w:t>
+        <w:t xml:space="preserve"> a relevant playing card suite in order to choose a reward from a given category.</w:t>
       </w:r>
     </w:p>
     <w:p>
@@ -4894,6 +4908,14 @@
               </w:rPr>
               <w:t>Attack</w:t>
             </w:r>
+            <w:r>
+              <w:rPr>
+                <w:rFonts w:ascii="Times New Roman" w:hAnsi="Times New Roman" w:cs="Times New Roman"/>
+                <w:sz w:val="16"/>
+                <w:szCs w:val="16"/>
+              </w:rPr>
+              <w:t xml:space="preserve"> </w:t>
+            </w:r>
           </w:p>
         </w:tc>
         <w:tc>
@@ -5332,23 +5354,6 @@
       <w:pPr>
         <w:rPr>
           <w:rFonts w:ascii="Times New Roman" w:hAnsi="Times New Roman" w:cs="Times New Roman"/>
-          <w:sz w:val="16"/>
-          <w:szCs w:val="16"/>
-        </w:rPr>
-      </w:pPr>
-      <w:r>
-        <w:rPr>
-          <w:rFonts w:ascii="Times New Roman" w:hAnsi="Times New Roman" w:cs="Times New Roman"/>
-          <w:sz w:val="16"/>
-          <w:szCs w:val="16"/>
-        </w:rPr>
-        <w:t>Defend and Objective pertain to completing Objectives.</w:t>
-      </w:r>
-    </w:p>
-    <w:p>
-      <w:pPr>
-        <w:rPr>
-          <w:rFonts w:ascii="Times New Roman" w:hAnsi="Times New Roman" w:cs="Times New Roman"/>
           <w:b/>
           <w:bCs/>
           <w:sz w:val="16"/>
@@ -5905,7 +5910,7 @@
           <w:sz w:val="16"/>
           <w:szCs w:val="16"/>
         </w:rPr>
-        <w:t>Hacker</w:t>
+        <w:t>Blast Padding</w:t>
       </w:r>
       <w:r>
         <w:rPr>
@@ -5921,42 +5926,144 @@
           <w:sz w:val="16"/>
           <w:szCs w:val="16"/>
         </w:rPr>
-        <w:t>This model may use [Computer Use] if within 12 Range.</w:t>
-      </w:r>
-    </w:p>
-    <w:p>
-      <w:pPr>
-        <w:rPr>
-          <w:rFonts w:ascii="Times New Roman" w:hAnsi="Times New Roman" w:cs="Times New Roman"/>
-          <w:sz w:val="16"/>
-          <w:szCs w:val="16"/>
-        </w:rPr>
-      </w:pPr>
-      <w:r>
-        <w:rPr>
-          <w:rFonts w:ascii="Times New Roman" w:hAnsi="Times New Roman" w:cs="Times New Roman"/>
-          <w:b/>
-          <w:bCs/>
-          <w:sz w:val="16"/>
-          <w:szCs w:val="16"/>
-        </w:rPr>
-        <w:t>Hard Cover</w:t>
-      </w:r>
-      <w:r>
-        <w:rPr>
-          <w:rFonts w:ascii="Times New Roman" w:hAnsi="Times New Roman" w:cs="Times New Roman"/>
-          <w:sz w:val="16"/>
-          <w:szCs w:val="16"/>
-        </w:rPr>
-        <w:t>: Grants +2 against to hit rolls when shooting. Must be within 1” of the terrain and wholly covered by it.</w:t>
-      </w:r>
-      <w:r>
-        <w:rPr>
-          <w:rFonts w:ascii="Times New Roman" w:hAnsi="Times New Roman" w:cs="Times New Roman"/>
-          <w:sz w:val="16"/>
-          <w:szCs w:val="16"/>
-        </w:rPr>
-        <w:t xml:space="preserve"> Terrain may be passed on a </w:t>
+        <w:t xml:space="preserve">Gain an additional </w:t>
+      </w:r>
+      <w:r>
+        <w:rPr>
+          <w:rFonts w:ascii="Segoe UI Emoji" w:hAnsi="Segoe UI Emoji" w:cs="Segoe UI Emoji"/>
+          <w:sz w:val="16"/>
+          <w:szCs w:val="16"/>
+        </w:rPr>
+        <w:t>💥</w:t>
+      </w:r>
+      <w:r>
+        <w:rPr>
+          <w:rFonts w:ascii="Times New Roman" w:hAnsi="Times New Roman" w:cs="Times New Roman"/>
+          <w:sz w:val="16"/>
+          <w:szCs w:val="16"/>
+        </w:rPr>
+        <w:t xml:space="preserve"> 2 Armour at all times.</w:t>
+      </w:r>
+    </w:p>
+    <w:p>
+      <w:pPr>
+        <w:rPr>
+          <w:rFonts w:ascii="Times New Roman" w:hAnsi="Times New Roman" w:cs="Times New Roman"/>
+          <w:sz w:val="16"/>
+          <w:szCs w:val="16"/>
+        </w:rPr>
+      </w:pPr>
+      <w:r>
+        <w:rPr>
+          <w:rFonts w:ascii="Times New Roman" w:hAnsi="Times New Roman" w:cs="Times New Roman"/>
+          <w:b/>
+          <w:bCs/>
+          <w:sz w:val="16"/>
+          <w:szCs w:val="16"/>
+        </w:rPr>
+        <w:t>Cowardly</w:t>
+      </w:r>
+      <w:r>
+        <w:rPr>
+          <w:rFonts w:ascii="Times New Roman" w:hAnsi="Times New Roman" w:cs="Times New Roman"/>
+          <w:sz w:val="16"/>
+          <w:szCs w:val="16"/>
+        </w:rPr>
+        <w:t xml:space="preserve">: </w:t>
+      </w:r>
+      <w:r>
+        <w:rPr>
+          <w:rFonts w:ascii="Times New Roman" w:hAnsi="Times New Roman" w:cs="Times New Roman"/>
+          <w:sz w:val="16"/>
+          <w:szCs w:val="16"/>
+        </w:rPr>
+        <w:t xml:space="preserve">Gain an additional </w:t>
+      </w:r>
+      <w:r>
+        <w:rPr>
+          <w:rFonts w:ascii="Segoe UI Symbol" w:hAnsi="Segoe UI Symbol" w:cs="Segoe UI Symbol"/>
+          <w:sz w:val="16"/>
+          <w:szCs w:val="16"/>
+        </w:rPr>
+        <w:t>⛨</w:t>
+      </w:r>
+      <w:r>
+        <w:rPr>
+          <w:rFonts w:ascii="Times New Roman" w:hAnsi="Times New Roman" w:cs="Times New Roman"/>
+          <w:sz w:val="16"/>
+          <w:szCs w:val="16"/>
+        </w:rPr>
+        <w:t xml:space="preserve"> 1 Armour when in cover.</w:t>
+      </w:r>
+    </w:p>
+    <w:p>
+      <w:pPr>
+        <w:rPr>
+          <w:rFonts w:ascii="Times New Roman" w:hAnsi="Times New Roman" w:cs="Times New Roman"/>
+          <w:sz w:val="16"/>
+          <w:szCs w:val="16"/>
+        </w:rPr>
+      </w:pPr>
+      <w:r>
+        <w:rPr>
+          <w:rFonts w:ascii="Times New Roman" w:hAnsi="Times New Roman" w:cs="Times New Roman"/>
+          <w:b/>
+          <w:bCs/>
+          <w:sz w:val="16"/>
+          <w:szCs w:val="16"/>
+        </w:rPr>
+        <w:t>Deadeye</w:t>
+      </w:r>
+      <w:r>
+        <w:rPr>
+          <w:rFonts w:ascii="Times New Roman" w:hAnsi="Times New Roman" w:cs="Times New Roman"/>
+          <w:sz w:val="16"/>
+          <w:szCs w:val="16"/>
+        </w:rPr>
+        <w:t xml:space="preserve">: </w:t>
+      </w:r>
+      <w:r>
+        <w:rPr>
+          <w:rFonts w:ascii="Times New Roman" w:hAnsi="Times New Roman" w:cs="Times New Roman"/>
+          <w:sz w:val="16"/>
+          <w:szCs w:val="16"/>
+        </w:rPr>
+        <w:t>Gain an additional +1 to hit if firing without moving.</w:t>
+      </w:r>
+    </w:p>
+    <w:p>
+      <w:pPr>
+        <w:rPr>
+          <w:rFonts w:ascii="Times New Roman" w:hAnsi="Times New Roman" w:cs="Times New Roman"/>
+          <w:sz w:val="16"/>
+          <w:szCs w:val="16"/>
+        </w:rPr>
+      </w:pPr>
+      <w:r>
+        <w:rPr>
+          <w:rFonts w:ascii="Times New Roman" w:hAnsi="Times New Roman" w:cs="Times New Roman"/>
+          <w:b/>
+          <w:bCs/>
+          <w:sz w:val="16"/>
+          <w:szCs w:val="16"/>
+        </w:rPr>
+        <w:t>Faction – ADVENT</w:t>
+      </w:r>
+      <w:r>
+        <w:rPr>
+          <w:rFonts w:ascii="Times New Roman" w:hAnsi="Times New Roman" w:cs="Times New Roman"/>
+          <w:sz w:val="16"/>
+          <w:szCs w:val="16"/>
+        </w:rPr>
+        <w:t xml:space="preserve">: </w:t>
+      </w:r>
+      <w:r>
+        <w:rPr>
+          <w:rFonts w:ascii="Times New Roman" w:hAnsi="Times New Roman" w:cs="Times New Roman"/>
+          <w:sz w:val="16"/>
+          <w:szCs w:val="16"/>
+        </w:rPr>
+        <w:t xml:space="preserve">May not deploy any </w:t>
       </w:r>
       <w:r>
         <w:rPr>
@@ -5966,104 +6073,15 @@
           <w:sz w:val="16"/>
           <w:szCs w:val="16"/>
         </w:rPr>
-        <w:t>Run</w:t>
-      </w:r>
-      <w:r>
-        <w:rPr>
-          <w:rFonts w:ascii="Times New Roman" w:hAnsi="Times New Roman" w:cs="Times New Roman"/>
-          <w:sz w:val="16"/>
-          <w:szCs w:val="16"/>
-        </w:rPr>
-        <w:t xml:space="preserve"> action.</w:t>
-      </w:r>
-    </w:p>
-    <w:p>
-      <w:pPr>
-        <w:rPr>
-          <w:rFonts w:ascii="Times New Roman" w:hAnsi="Times New Roman" w:cs="Times New Roman"/>
-          <w:sz w:val="16"/>
-          <w:szCs w:val="16"/>
-        </w:rPr>
-      </w:pPr>
-      <w:r>
-        <w:rPr>
-          <w:rFonts w:ascii="Times New Roman" w:hAnsi="Times New Roman" w:cs="Times New Roman"/>
-          <w:b/>
-          <w:bCs/>
-          <w:sz w:val="16"/>
-          <w:szCs w:val="16"/>
-        </w:rPr>
-        <w:t>Impassable</w:t>
-      </w:r>
-      <w:r>
-        <w:rPr>
-          <w:rFonts w:ascii="Times New Roman" w:hAnsi="Times New Roman" w:cs="Times New Roman"/>
-          <w:sz w:val="16"/>
-          <w:szCs w:val="16"/>
-        </w:rPr>
-        <w:t>: Terrain may not be passed through.</w:t>
-      </w:r>
-    </w:p>
-    <w:p>
-      <w:pPr>
-        <w:rPr>
-          <w:rFonts w:ascii="Times New Roman" w:hAnsi="Times New Roman" w:cs="Times New Roman"/>
-          <w:sz w:val="16"/>
-          <w:szCs w:val="16"/>
-        </w:rPr>
-      </w:pPr>
-      <w:r>
-        <w:rPr>
-          <w:rFonts w:ascii="Times New Roman" w:hAnsi="Times New Roman" w:cs="Times New Roman"/>
-          <w:b/>
-          <w:bCs/>
-          <w:sz w:val="16"/>
-          <w:szCs w:val="16"/>
-        </w:rPr>
-        <w:t>Infiltrate</w:t>
-      </w:r>
-      <w:r>
-        <w:rPr>
-          <w:rFonts w:ascii="Times New Roman" w:hAnsi="Times New Roman" w:cs="Times New Roman"/>
-          <w:sz w:val="16"/>
-          <w:szCs w:val="16"/>
-        </w:rPr>
-        <w:t xml:space="preserve">: </w:t>
-      </w:r>
-      <w:r>
-        <w:rPr>
-          <w:rFonts w:ascii="Times New Roman" w:hAnsi="Times New Roman" w:cs="Times New Roman"/>
-          <w:sz w:val="16"/>
-          <w:szCs w:val="16"/>
-        </w:rPr>
-        <w:t>Follows special deployment rules. Place tree non-Objective civilian markers out of your opponent's line of sight. The infiltrating player, upon the opponent entering line of sight of one or more of these markers, may declare the relevant model to replace this marker. Must declare the model when the last marker is discovered, if not having done so prior.</w:t>
-      </w:r>
-    </w:p>
-    <w:p>
-      <w:pPr>
-        <w:rPr>
-          <w:rFonts w:ascii="Times New Roman" w:hAnsi="Times New Roman" w:cs="Times New Roman"/>
-          <w:sz w:val="16"/>
-          <w:szCs w:val="16"/>
-        </w:rPr>
-      </w:pPr>
-      <w:r>
-        <w:rPr>
-          <w:rFonts w:ascii="Times New Roman" w:hAnsi="Times New Roman" w:cs="Times New Roman"/>
-          <w:b/>
-          <w:bCs/>
-          <w:sz w:val="16"/>
-          <w:szCs w:val="16"/>
-        </w:rPr>
-        <w:t>Obstacle</w:t>
-      </w:r>
-      <w:r>
-        <w:rPr>
-          <w:rFonts w:ascii="Times New Roman" w:hAnsi="Times New Roman" w:cs="Times New Roman"/>
-          <w:sz w:val="16"/>
-          <w:szCs w:val="16"/>
-        </w:rPr>
-        <w:t xml:space="preserve">: Terrain may be passed on a </w:t>
+        <w:t>XCOM</w:t>
+      </w:r>
+      <w:r>
+        <w:rPr>
+          <w:rFonts w:ascii="Times New Roman" w:hAnsi="Times New Roman" w:cs="Times New Roman"/>
+          <w:sz w:val="16"/>
+          <w:szCs w:val="16"/>
+        </w:rPr>
+        <w:t xml:space="preserve"> faction units. May deploy an extra </w:t>
       </w:r>
       <w:r>
         <w:rPr>
@@ -6073,15 +6091,50 @@
           <w:sz w:val="16"/>
           <w:szCs w:val="16"/>
         </w:rPr>
-        <w:t>Run</w:t>
-      </w:r>
-      <w:r>
-        <w:rPr>
-          <w:rFonts w:ascii="Times New Roman" w:hAnsi="Times New Roman" w:cs="Times New Roman"/>
-          <w:sz w:val="16"/>
-          <w:szCs w:val="16"/>
-        </w:rPr>
-        <w:t xml:space="preserve"> action. Unit must end wholly outside of the terrain for the action to be a success. Movement speed is reduced by half when passing </w:t>
+        <w:t>ADVENT Trooper</w:t>
+      </w:r>
+      <w:r>
+        <w:rPr>
+          <w:rFonts w:ascii="Times New Roman" w:hAnsi="Times New Roman" w:cs="Times New Roman"/>
+          <w:sz w:val="16"/>
+          <w:szCs w:val="16"/>
+        </w:rPr>
+        <w:t xml:space="preserve"> (AI loadout, no upgrades) at no cost.</w:t>
+      </w:r>
+    </w:p>
+    <w:p>
+      <w:pPr>
+        <w:rPr>
+          <w:rFonts w:ascii="Times New Roman" w:hAnsi="Times New Roman" w:cs="Times New Roman"/>
+          <w:sz w:val="16"/>
+          <w:szCs w:val="16"/>
+        </w:rPr>
+      </w:pPr>
+      <w:r>
+        <w:rPr>
+          <w:rFonts w:ascii="Times New Roman" w:hAnsi="Times New Roman" w:cs="Times New Roman"/>
+          <w:b/>
+          <w:bCs/>
+          <w:sz w:val="16"/>
+          <w:szCs w:val="16"/>
+        </w:rPr>
+        <w:t>Faction – XCOM</w:t>
+      </w:r>
+      <w:r>
+        <w:rPr>
+          <w:rFonts w:ascii="Times New Roman" w:hAnsi="Times New Roman" w:cs="Times New Roman"/>
+          <w:sz w:val="16"/>
+          <w:szCs w:val="16"/>
+        </w:rPr>
+        <w:t xml:space="preserve">: </w:t>
+      </w:r>
+      <w:r>
+        <w:rPr>
+          <w:rFonts w:ascii="Times New Roman" w:hAnsi="Times New Roman" w:cs="Times New Roman"/>
+          <w:sz w:val="16"/>
+          <w:szCs w:val="16"/>
+        </w:rPr>
+        <w:t xml:space="preserve">May not deploy any </w:t>
       </w:r>
       <w:r>
         <w:rPr>
@@ -6091,173 +6144,15 @@
           <w:sz w:val="16"/>
           <w:szCs w:val="16"/>
         </w:rPr>
-        <w:t>Obstacles</w:t>
-      </w:r>
-      <w:r>
-        <w:rPr>
-          <w:rFonts w:ascii="Times New Roman" w:hAnsi="Times New Roman" w:cs="Times New Roman"/>
-          <w:sz w:val="16"/>
-          <w:szCs w:val="16"/>
-        </w:rPr>
-        <w:t>.</w:t>
-      </w:r>
-    </w:p>
-    <w:p>
-      <w:pPr>
-        <w:rPr>
-          <w:rFonts w:ascii="Times New Roman" w:hAnsi="Times New Roman" w:cs="Times New Roman"/>
-          <w:sz w:val="16"/>
-          <w:szCs w:val="16"/>
-        </w:rPr>
-      </w:pPr>
-      <w:r>
-        <w:rPr>
-          <w:rFonts w:ascii="Times New Roman" w:hAnsi="Times New Roman" w:cs="Times New Roman"/>
-          <w:b/>
-          <w:bCs/>
-          <w:sz w:val="16"/>
-          <w:szCs w:val="16"/>
-        </w:rPr>
-        <w:t>Phantom</w:t>
-      </w:r>
-      <w:r>
-        <w:rPr>
-          <w:rFonts w:ascii="Times New Roman" w:hAnsi="Times New Roman" w:cs="Times New Roman"/>
-          <w:sz w:val="16"/>
-          <w:szCs w:val="16"/>
-        </w:rPr>
-        <w:t xml:space="preserve">: </w:t>
-      </w:r>
-      <w:r>
-        <w:rPr>
-          <w:rFonts w:ascii="Times New Roman" w:hAnsi="Times New Roman" w:cs="Times New Roman"/>
-          <w:sz w:val="16"/>
-          <w:szCs w:val="16"/>
-        </w:rPr>
-        <w:t>Does not trigger react fire.</w:t>
-      </w:r>
-    </w:p>
-    <w:p>
-      <w:pPr>
-        <w:rPr>
-          <w:rFonts w:ascii="Times New Roman" w:hAnsi="Times New Roman" w:cs="Times New Roman"/>
-          <w:sz w:val="16"/>
-          <w:szCs w:val="16"/>
-        </w:rPr>
-      </w:pPr>
-      <w:r>
-        <w:rPr>
-          <w:rFonts w:ascii="Times New Roman" w:hAnsi="Times New Roman" w:cs="Times New Roman"/>
-          <w:b/>
-          <w:bCs/>
-          <w:sz w:val="16"/>
-          <w:szCs w:val="16"/>
-        </w:rPr>
-        <w:t>Scatter</w:t>
-      </w:r>
-      <w:r>
-        <w:rPr>
-          <w:rFonts w:ascii="Times New Roman" w:hAnsi="Times New Roman" w:cs="Times New Roman"/>
-          <w:sz w:val="16"/>
-          <w:szCs w:val="16"/>
-        </w:rPr>
-        <w:t xml:space="preserve">: </w:t>
-      </w:r>
-      <w:r>
-        <w:rPr>
-          <w:rFonts w:ascii="Times New Roman" w:hAnsi="Times New Roman" w:cs="Times New Roman"/>
-          <w:sz w:val="16"/>
-          <w:szCs w:val="16"/>
-        </w:rPr>
-        <w:t>Roll D6 following a successful hit. On a 4+, the hit misses and explodes at a random spot 3 Range from the target. This spot is determined by the targeted player.</w:t>
-      </w:r>
-    </w:p>
-    <w:p>
-      <w:pPr>
-        <w:rPr>
-          <w:rFonts w:ascii="Times New Roman" w:hAnsi="Times New Roman" w:cs="Times New Roman"/>
-          <w:sz w:val="16"/>
-          <w:szCs w:val="16"/>
-        </w:rPr>
-      </w:pPr>
-      <w:r>
-        <w:rPr>
-          <w:rFonts w:ascii="Times New Roman" w:hAnsi="Times New Roman" w:cs="Times New Roman"/>
-          <w:b/>
-          <w:bCs/>
-          <w:sz w:val="16"/>
-          <w:szCs w:val="16"/>
-        </w:rPr>
-        <w:t>Shredding</w:t>
-      </w:r>
-      <w:r>
-        <w:rPr>
-          <w:rFonts w:ascii="Times New Roman" w:hAnsi="Times New Roman" w:cs="Times New Roman"/>
-          <w:sz w:val="16"/>
-          <w:szCs w:val="16"/>
-        </w:rPr>
-        <w:t xml:space="preserve">: </w:t>
-      </w:r>
-      <w:r>
-        <w:rPr>
-          <w:rFonts w:ascii="Times New Roman" w:hAnsi="Times New Roman" w:cs="Times New Roman"/>
-          <w:sz w:val="16"/>
-          <w:szCs w:val="16"/>
-        </w:rPr>
-        <w:t xml:space="preserve">Eliminates the target's Armour skill test when firing. Instead, ad roll two separate 2D6 to hit skill tests. Both must be passed </w:t>
-      </w:r>
-      <w:proofErr w:type="gramStart"/>
-      <w:r>
-        <w:rPr>
-          <w:rFonts w:ascii="Times New Roman" w:hAnsi="Times New Roman" w:cs="Times New Roman"/>
-          <w:sz w:val="16"/>
-          <w:szCs w:val="16"/>
-        </w:rPr>
-        <w:t>in order to</w:t>
-      </w:r>
-      <w:proofErr w:type="gramEnd"/>
-      <w:r>
-        <w:rPr>
-          <w:rFonts w:ascii="Times New Roman" w:hAnsi="Times New Roman" w:cs="Times New Roman"/>
-          <w:sz w:val="16"/>
-          <w:szCs w:val="16"/>
-        </w:rPr>
-        <w:t xml:space="preserve"> apply damage.</w:t>
-      </w:r>
-    </w:p>
-    <w:p>
-      <w:pPr>
-        <w:rPr>
-          <w:rFonts w:ascii="Times New Roman" w:hAnsi="Times New Roman" w:cs="Times New Roman"/>
-          <w:sz w:val="16"/>
-          <w:szCs w:val="16"/>
-        </w:rPr>
-      </w:pPr>
-      <w:r>
-        <w:rPr>
-          <w:rFonts w:ascii="Times New Roman" w:hAnsi="Times New Roman" w:cs="Times New Roman"/>
-          <w:b/>
-          <w:bCs/>
-          <w:sz w:val="16"/>
-          <w:szCs w:val="16"/>
-        </w:rPr>
-        <w:t>Sniper</w:t>
-      </w:r>
-      <w:r>
-        <w:rPr>
-          <w:rFonts w:ascii="Times New Roman" w:hAnsi="Times New Roman" w:cs="Times New Roman"/>
-          <w:sz w:val="16"/>
-          <w:szCs w:val="16"/>
-        </w:rPr>
-        <w:t xml:space="preserve">: </w:t>
-      </w:r>
-      <w:r>
-        <w:rPr>
-          <w:rFonts w:ascii="Times New Roman" w:hAnsi="Times New Roman" w:cs="Times New Roman"/>
-          <w:sz w:val="16"/>
-          <w:szCs w:val="16"/>
-        </w:rPr>
-        <w:t xml:space="preserve">Weapon may not be fired if moving and ignores all to hit modifiers (except </w:t>
+        <w:t>ADVENT</w:t>
+      </w:r>
+      <w:r>
+        <w:rPr>
+          <w:rFonts w:ascii="Times New Roman" w:hAnsi="Times New Roman" w:cs="Times New Roman"/>
+          <w:sz w:val="16"/>
+          <w:szCs w:val="16"/>
+        </w:rPr>
+        <w:t xml:space="preserve"> faction units. All models with the </w:t>
       </w:r>
       <w:r>
         <w:rPr>
@@ -6267,6 +6162,552 @@
           <w:sz w:val="16"/>
           <w:szCs w:val="16"/>
         </w:rPr>
+        <w:t>XCOM</w:t>
+      </w:r>
+      <w:r>
+        <w:rPr>
+          <w:rFonts w:ascii="Times New Roman" w:hAnsi="Times New Roman" w:cs="Times New Roman"/>
+          <w:sz w:val="16"/>
+          <w:szCs w:val="16"/>
+        </w:rPr>
+        <w:t xml:space="preserve"> faction keyword gain an additional </w:t>
+      </w:r>
+      <w:r>
+        <w:rPr>
+          <w:rFonts w:ascii="Segoe UI Symbol" w:hAnsi="Segoe UI Symbol" w:cs="Segoe UI Symbol"/>
+          <w:sz w:val="16"/>
+          <w:szCs w:val="16"/>
+        </w:rPr>
+        <w:t>⛨</w:t>
+      </w:r>
+      <w:r>
+        <w:rPr>
+          <w:rFonts w:ascii="Times New Roman" w:hAnsi="Times New Roman" w:cs="Times New Roman"/>
+          <w:sz w:val="16"/>
+          <w:szCs w:val="16"/>
+        </w:rPr>
+        <w:t xml:space="preserve"> 1 Armour at all times.</w:t>
+      </w:r>
+    </w:p>
+    <w:p>
+      <w:pPr>
+        <w:rPr>
+          <w:rFonts w:ascii="Times New Roman" w:hAnsi="Times New Roman" w:cs="Times New Roman"/>
+          <w:sz w:val="16"/>
+          <w:szCs w:val="16"/>
+        </w:rPr>
+      </w:pPr>
+      <w:r>
+        <w:rPr>
+          <w:rFonts w:ascii="Times New Roman" w:hAnsi="Times New Roman" w:cs="Times New Roman"/>
+          <w:b/>
+          <w:bCs/>
+          <w:sz w:val="16"/>
+          <w:szCs w:val="16"/>
+        </w:rPr>
+        <w:t>Hacker</w:t>
+      </w:r>
+      <w:r>
+        <w:rPr>
+          <w:rFonts w:ascii="Times New Roman" w:hAnsi="Times New Roman" w:cs="Times New Roman"/>
+          <w:sz w:val="16"/>
+          <w:szCs w:val="16"/>
+        </w:rPr>
+        <w:t xml:space="preserve">: </w:t>
+      </w:r>
+      <w:r>
+        <w:rPr>
+          <w:rFonts w:ascii="Times New Roman" w:hAnsi="Times New Roman" w:cs="Times New Roman"/>
+          <w:sz w:val="16"/>
+          <w:szCs w:val="16"/>
+        </w:rPr>
+        <w:t>This model may use [Computer Use] if within 12 Range.</w:t>
+      </w:r>
+    </w:p>
+    <w:p>
+      <w:pPr>
+        <w:rPr>
+          <w:rFonts w:ascii="Times New Roman" w:hAnsi="Times New Roman" w:cs="Times New Roman"/>
+          <w:sz w:val="16"/>
+          <w:szCs w:val="16"/>
+        </w:rPr>
+      </w:pPr>
+      <w:r>
+        <w:rPr>
+          <w:rFonts w:ascii="Times New Roman" w:hAnsi="Times New Roman" w:cs="Times New Roman"/>
+          <w:b/>
+          <w:bCs/>
+          <w:sz w:val="16"/>
+          <w:szCs w:val="16"/>
+        </w:rPr>
+        <w:t>High Explosive</w:t>
+      </w:r>
+      <w:r>
+        <w:rPr>
+          <w:rFonts w:ascii="Times New Roman" w:hAnsi="Times New Roman" w:cs="Times New Roman"/>
+          <w:sz w:val="16"/>
+          <w:szCs w:val="16"/>
+        </w:rPr>
+        <w:t xml:space="preserve">: </w:t>
+      </w:r>
+      <w:r>
+        <w:rPr>
+          <w:rFonts w:ascii="Times New Roman" w:hAnsi="Times New Roman" w:cs="Times New Roman"/>
+          <w:sz w:val="16"/>
+          <w:szCs w:val="16"/>
+        </w:rPr>
+        <w:t>Damage destroys any terrain within 2 Range of the target.</w:t>
+      </w:r>
+    </w:p>
+    <w:p>
+      <w:pPr>
+        <w:rPr>
+          <w:rFonts w:ascii="Times New Roman" w:hAnsi="Times New Roman" w:cs="Times New Roman"/>
+          <w:sz w:val="16"/>
+          <w:szCs w:val="16"/>
+        </w:rPr>
+      </w:pPr>
+      <w:r>
+        <w:rPr>
+          <w:rFonts w:ascii="Times New Roman" w:hAnsi="Times New Roman" w:cs="Times New Roman"/>
+          <w:b/>
+          <w:bCs/>
+          <w:sz w:val="16"/>
+          <w:szCs w:val="16"/>
+        </w:rPr>
+        <w:t>Hard Cover</w:t>
+      </w:r>
+      <w:r>
+        <w:rPr>
+          <w:rFonts w:ascii="Times New Roman" w:hAnsi="Times New Roman" w:cs="Times New Roman"/>
+          <w:sz w:val="16"/>
+          <w:szCs w:val="16"/>
+        </w:rPr>
+        <w:t>: Grants +2 against to hit rolls when shooting. Must be within 1” of the terrain and wholly covered by it.</w:t>
+      </w:r>
+      <w:r>
+        <w:rPr>
+          <w:rFonts w:ascii="Times New Roman" w:hAnsi="Times New Roman" w:cs="Times New Roman"/>
+          <w:sz w:val="16"/>
+          <w:szCs w:val="16"/>
+        </w:rPr>
+        <w:t xml:space="preserve"> Terrain may be passed on a </w:t>
+      </w:r>
+      <w:r>
+        <w:rPr>
+          <w:rFonts w:ascii="Times New Roman" w:hAnsi="Times New Roman" w:cs="Times New Roman"/>
+          <w:i/>
+          <w:iCs/>
+          <w:sz w:val="16"/>
+          <w:szCs w:val="16"/>
+        </w:rPr>
+        <w:t>Run</w:t>
+      </w:r>
+      <w:r>
+        <w:rPr>
+          <w:rFonts w:ascii="Times New Roman" w:hAnsi="Times New Roman" w:cs="Times New Roman"/>
+          <w:sz w:val="16"/>
+          <w:szCs w:val="16"/>
+        </w:rPr>
+        <w:t xml:space="preserve"> action.</w:t>
+      </w:r>
+    </w:p>
+    <w:p>
+      <w:pPr>
+        <w:rPr>
+          <w:rFonts w:ascii="Times New Roman" w:hAnsi="Times New Roman" w:cs="Times New Roman"/>
+          <w:sz w:val="16"/>
+          <w:szCs w:val="16"/>
+        </w:rPr>
+      </w:pPr>
+      <w:r>
+        <w:rPr>
+          <w:rFonts w:ascii="Times New Roman" w:hAnsi="Times New Roman" w:cs="Times New Roman"/>
+          <w:b/>
+          <w:bCs/>
+          <w:sz w:val="16"/>
+          <w:szCs w:val="16"/>
+        </w:rPr>
+        <w:t>Impassable</w:t>
+      </w:r>
+      <w:r>
+        <w:rPr>
+          <w:rFonts w:ascii="Times New Roman" w:hAnsi="Times New Roman" w:cs="Times New Roman"/>
+          <w:sz w:val="16"/>
+          <w:szCs w:val="16"/>
+        </w:rPr>
+        <w:t>: Terrain may not be passed through.</w:t>
+      </w:r>
+    </w:p>
+    <w:p>
+      <w:pPr>
+        <w:rPr>
+          <w:rFonts w:ascii="Times New Roman" w:hAnsi="Times New Roman" w:cs="Times New Roman"/>
+          <w:sz w:val="16"/>
+          <w:szCs w:val="16"/>
+        </w:rPr>
+      </w:pPr>
+      <w:r>
+        <w:rPr>
+          <w:rFonts w:ascii="Times New Roman" w:hAnsi="Times New Roman" w:cs="Times New Roman"/>
+          <w:b/>
+          <w:bCs/>
+          <w:sz w:val="16"/>
+          <w:szCs w:val="16"/>
+        </w:rPr>
+        <w:t>Infiltrate</w:t>
+      </w:r>
+      <w:r>
+        <w:rPr>
+          <w:rFonts w:ascii="Times New Roman" w:hAnsi="Times New Roman" w:cs="Times New Roman"/>
+          <w:sz w:val="16"/>
+          <w:szCs w:val="16"/>
+        </w:rPr>
+        <w:t xml:space="preserve">: </w:t>
+      </w:r>
+      <w:r>
+        <w:rPr>
+          <w:rFonts w:ascii="Times New Roman" w:hAnsi="Times New Roman" w:cs="Times New Roman"/>
+          <w:sz w:val="16"/>
+          <w:szCs w:val="16"/>
+        </w:rPr>
+        <w:t>Follows special deployment rules. Place tree non-Objective civilian markers out of your opponent's line of sight. The infiltrating player, upon the opponent entering line of sight of one or more of these markers, may declare the relevant model to replace this marker. Must declare the model when the last marker is discovered, if not having done so prior.</w:t>
+      </w:r>
+    </w:p>
+    <w:p>
+      <w:pPr>
+        <w:rPr>
+          <w:rFonts w:ascii="Times New Roman" w:hAnsi="Times New Roman" w:cs="Times New Roman"/>
+          <w:sz w:val="16"/>
+          <w:szCs w:val="16"/>
+        </w:rPr>
+      </w:pPr>
+      <w:r>
+        <w:rPr>
+          <w:rFonts w:ascii="Times New Roman" w:hAnsi="Times New Roman" w:cs="Times New Roman"/>
+          <w:b/>
+          <w:bCs/>
+          <w:sz w:val="16"/>
+          <w:szCs w:val="16"/>
+        </w:rPr>
+        <w:t>Lasso</w:t>
+      </w:r>
+      <w:r>
+        <w:rPr>
+          <w:rFonts w:ascii="Times New Roman" w:hAnsi="Times New Roman" w:cs="Times New Roman"/>
+          <w:sz w:val="16"/>
+          <w:szCs w:val="16"/>
+        </w:rPr>
+        <w:t xml:space="preserve">: </w:t>
+      </w:r>
+      <w:r>
+        <w:rPr>
+          <w:rFonts w:ascii="Times New Roman" w:hAnsi="Times New Roman" w:cs="Times New Roman"/>
+          <w:sz w:val="16"/>
+          <w:szCs w:val="16"/>
+        </w:rPr>
+        <w:t>Upon a successful hit, the target is pulled in to engagement with the firer.</w:t>
+      </w:r>
+    </w:p>
+    <w:p>
+      <w:pPr>
+        <w:rPr>
+          <w:rFonts w:ascii="Times New Roman" w:hAnsi="Times New Roman" w:cs="Times New Roman"/>
+          <w:sz w:val="16"/>
+          <w:szCs w:val="16"/>
+        </w:rPr>
+      </w:pPr>
+      <w:r>
+        <w:rPr>
+          <w:rFonts w:ascii="Times New Roman" w:hAnsi="Times New Roman" w:cs="Times New Roman"/>
+          <w:b/>
+          <w:bCs/>
+          <w:sz w:val="16"/>
+          <w:szCs w:val="16"/>
+        </w:rPr>
+        <w:t>Marching Order</w:t>
+      </w:r>
+      <w:r>
+        <w:rPr>
+          <w:rFonts w:ascii="Times New Roman" w:hAnsi="Times New Roman" w:cs="Times New Roman"/>
+          <w:sz w:val="16"/>
+          <w:szCs w:val="16"/>
+        </w:rPr>
+        <w:t xml:space="preserve">: </w:t>
+      </w:r>
+      <w:r>
+        <w:rPr>
+          <w:rFonts w:ascii="Times New Roman" w:hAnsi="Times New Roman" w:cs="Times New Roman"/>
+          <w:sz w:val="16"/>
+          <w:szCs w:val="16"/>
+        </w:rPr>
+        <w:t xml:space="preserve">Once per game round, the </w:t>
+      </w:r>
+      <w:r>
+        <w:rPr>
+          <w:rFonts w:ascii="Times New Roman" w:hAnsi="Times New Roman" w:cs="Times New Roman"/>
+          <w:i/>
+          <w:iCs/>
+          <w:sz w:val="16"/>
+          <w:szCs w:val="16"/>
+        </w:rPr>
+        <w:t>ADVENT Officer</w:t>
+      </w:r>
+      <w:r>
+        <w:rPr>
+          <w:rFonts w:ascii="Times New Roman" w:hAnsi="Times New Roman" w:cs="Times New Roman"/>
+          <w:sz w:val="16"/>
+          <w:szCs w:val="16"/>
+        </w:rPr>
+        <w:t xml:space="preserve"> may assign an </w:t>
+      </w:r>
+      <w:r>
+        <w:rPr>
+          <w:rFonts w:ascii="Times New Roman" w:hAnsi="Times New Roman" w:cs="Times New Roman"/>
+          <w:i/>
+          <w:iCs/>
+          <w:sz w:val="16"/>
+          <w:szCs w:val="16"/>
+        </w:rPr>
+        <w:t>ADVENT Trooper</w:t>
+      </w:r>
+      <w:r>
+        <w:rPr>
+          <w:rFonts w:ascii="Times New Roman" w:hAnsi="Times New Roman" w:cs="Times New Roman"/>
+          <w:sz w:val="16"/>
+          <w:szCs w:val="16"/>
+        </w:rPr>
+        <w:t xml:space="preserve"> an activation die. Target must take their action before the </w:t>
+      </w:r>
+      <w:r>
+        <w:rPr>
+          <w:rFonts w:ascii="Times New Roman" w:hAnsi="Times New Roman" w:cs="Times New Roman"/>
+          <w:i/>
+          <w:iCs/>
+          <w:sz w:val="16"/>
+          <w:szCs w:val="16"/>
+        </w:rPr>
+        <w:t>ADVENT Officer</w:t>
+      </w:r>
+      <w:r>
+        <w:rPr>
+          <w:rFonts w:ascii="Times New Roman" w:hAnsi="Times New Roman" w:cs="Times New Roman"/>
+          <w:sz w:val="16"/>
+          <w:szCs w:val="16"/>
+        </w:rPr>
+        <w:t>, be within 24 Range and line of sight.</w:t>
+      </w:r>
+    </w:p>
+    <w:p>
+      <w:pPr>
+        <w:rPr>
+          <w:rFonts w:ascii="Times New Roman" w:hAnsi="Times New Roman" w:cs="Times New Roman"/>
+          <w:sz w:val="16"/>
+          <w:szCs w:val="16"/>
+        </w:rPr>
+      </w:pPr>
+      <w:r>
+        <w:rPr>
+          <w:rFonts w:ascii="Times New Roman" w:hAnsi="Times New Roman" w:cs="Times New Roman"/>
+          <w:b/>
+          <w:bCs/>
+          <w:sz w:val="16"/>
+          <w:szCs w:val="16"/>
+        </w:rPr>
+        <w:t>Obstacle</w:t>
+      </w:r>
+      <w:r>
+        <w:rPr>
+          <w:rFonts w:ascii="Times New Roman" w:hAnsi="Times New Roman" w:cs="Times New Roman"/>
+          <w:sz w:val="16"/>
+          <w:szCs w:val="16"/>
+        </w:rPr>
+        <w:t xml:space="preserve">: Terrain may be passed on a </w:t>
+      </w:r>
+      <w:r>
+        <w:rPr>
+          <w:rFonts w:ascii="Times New Roman" w:hAnsi="Times New Roman" w:cs="Times New Roman"/>
+          <w:i/>
+          <w:iCs/>
+          <w:sz w:val="16"/>
+          <w:szCs w:val="16"/>
+        </w:rPr>
+        <w:t>Run</w:t>
+      </w:r>
+      <w:r>
+        <w:rPr>
+          <w:rFonts w:ascii="Times New Roman" w:hAnsi="Times New Roman" w:cs="Times New Roman"/>
+          <w:sz w:val="16"/>
+          <w:szCs w:val="16"/>
+        </w:rPr>
+        <w:t xml:space="preserve"> action. Unit must end wholly outside of the terrain for the action to be a success. Movement speed is reduced by half when passing </w:t>
+      </w:r>
+      <w:r>
+        <w:rPr>
+          <w:rFonts w:ascii="Times New Roman" w:hAnsi="Times New Roman" w:cs="Times New Roman"/>
+          <w:i/>
+          <w:iCs/>
+          <w:sz w:val="16"/>
+          <w:szCs w:val="16"/>
+        </w:rPr>
+        <w:t>Obstacles</w:t>
+      </w:r>
+      <w:r>
+        <w:rPr>
+          <w:rFonts w:ascii="Times New Roman" w:hAnsi="Times New Roman" w:cs="Times New Roman"/>
+          <w:sz w:val="16"/>
+          <w:szCs w:val="16"/>
+        </w:rPr>
+        <w:t>.</w:t>
+      </w:r>
+    </w:p>
+    <w:p>
+      <w:pPr>
+        <w:rPr>
+          <w:rFonts w:ascii="Times New Roman" w:hAnsi="Times New Roman" w:cs="Times New Roman"/>
+          <w:sz w:val="16"/>
+          <w:szCs w:val="16"/>
+        </w:rPr>
+      </w:pPr>
+      <w:r>
+        <w:rPr>
+          <w:rFonts w:ascii="Times New Roman" w:hAnsi="Times New Roman" w:cs="Times New Roman"/>
+          <w:b/>
+          <w:bCs/>
+          <w:sz w:val="16"/>
+          <w:szCs w:val="16"/>
+        </w:rPr>
+        <w:t>Phantom</w:t>
+      </w:r>
+      <w:r>
+        <w:rPr>
+          <w:rFonts w:ascii="Times New Roman" w:hAnsi="Times New Roman" w:cs="Times New Roman"/>
+          <w:sz w:val="16"/>
+          <w:szCs w:val="16"/>
+        </w:rPr>
+        <w:t xml:space="preserve">: </w:t>
+      </w:r>
+      <w:r>
+        <w:rPr>
+          <w:rFonts w:ascii="Times New Roman" w:hAnsi="Times New Roman" w:cs="Times New Roman"/>
+          <w:sz w:val="16"/>
+          <w:szCs w:val="16"/>
+        </w:rPr>
+        <w:t>Does not trigger react fire.</w:t>
+      </w:r>
+    </w:p>
+    <w:p>
+      <w:pPr>
+        <w:rPr>
+          <w:rFonts w:ascii="Times New Roman" w:hAnsi="Times New Roman" w:cs="Times New Roman"/>
+          <w:sz w:val="16"/>
+          <w:szCs w:val="16"/>
+        </w:rPr>
+      </w:pPr>
+      <w:r>
+        <w:rPr>
+          <w:rFonts w:ascii="Times New Roman" w:hAnsi="Times New Roman" w:cs="Times New Roman"/>
+          <w:b/>
+          <w:bCs/>
+          <w:sz w:val="16"/>
+          <w:szCs w:val="16"/>
+        </w:rPr>
+        <w:t>Scatter</w:t>
+      </w:r>
+      <w:r>
+        <w:rPr>
+          <w:rFonts w:ascii="Times New Roman" w:hAnsi="Times New Roman" w:cs="Times New Roman"/>
+          <w:sz w:val="16"/>
+          <w:szCs w:val="16"/>
+        </w:rPr>
+        <w:t xml:space="preserve">: </w:t>
+      </w:r>
+      <w:r>
+        <w:rPr>
+          <w:rFonts w:ascii="Times New Roman" w:hAnsi="Times New Roman" w:cs="Times New Roman"/>
+          <w:sz w:val="16"/>
+          <w:szCs w:val="16"/>
+        </w:rPr>
+        <w:t>Roll D6 following a successful hit. On a 4+, the hit misses and explodes at a random spot 3 Range from the target. This spot is determined by the targeted player.</w:t>
+      </w:r>
+    </w:p>
+    <w:p>
+      <w:pPr>
+        <w:rPr>
+          <w:rFonts w:ascii="Times New Roman" w:hAnsi="Times New Roman" w:cs="Times New Roman"/>
+          <w:sz w:val="16"/>
+          <w:szCs w:val="16"/>
+        </w:rPr>
+      </w:pPr>
+      <w:r>
+        <w:rPr>
+          <w:rFonts w:ascii="Times New Roman" w:hAnsi="Times New Roman" w:cs="Times New Roman"/>
+          <w:b/>
+          <w:bCs/>
+          <w:sz w:val="16"/>
+          <w:szCs w:val="16"/>
+        </w:rPr>
+        <w:t>Shredding</w:t>
+      </w:r>
+      <w:r>
+        <w:rPr>
+          <w:rFonts w:ascii="Times New Roman" w:hAnsi="Times New Roman" w:cs="Times New Roman"/>
+          <w:sz w:val="16"/>
+          <w:szCs w:val="16"/>
+        </w:rPr>
+        <w:t xml:space="preserve">: </w:t>
+      </w:r>
+      <w:r>
+        <w:rPr>
+          <w:rFonts w:ascii="Times New Roman" w:hAnsi="Times New Roman" w:cs="Times New Roman"/>
+          <w:sz w:val="16"/>
+          <w:szCs w:val="16"/>
+        </w:rPr>
+        <w:t>Eliminates the target's Armour skill test when firing. Instead, ad roll two separate 2D6 to hit skill tests. Both must be passed in order to apply damage.</w:t>
+      </w:r>
+    </w:p>
+    <w:p>
+      <w:pPr>
+        <w:rPr>
+          <w:rFonts w:ascii="Times New Roman" w:hAnsi="Times New Roman" w:cs="Times New Roman"/>
+          <w:sz w:val="16"/>
+          <w:szCs w:val="16"/>
+        </w:rPr>
+      </w:pPr>
+      <w:r>
+        <w:rPr>
+          <w:rFonts w:ascii="Times New Roman" w:hAnsi="Times New Roman" w:cs="Times New Roman"/>
+          <w:b/>
+          <w:bCs/>
+          <w:sz w:val="16"/>
+          <w:szCs w:val="16"/>
+        </w:rPr>
+        <w:t>Sniper</w:t>
+      </w:r>
+      <w:r>
+        <w:rPr>
+          <w:rFonts w:ascii="Times New Roman" w:hAnsi="Times New Roman" w:cs="Times New Roman"/>
+          <w:sz w:val="16"/>
+          <w:szCs w:val="16"/>
+        </w:rPr>
+        <w:t xml:space="preserve">: </w:t>
+      </w:r>
+      <w:r>
+        <w:rPr>
+          <w:rFonts w:ascii="Times New Roman" w:hAnsi="Times New Roman" w:cs="Times New Roman"/>
+          <w:sz w:val="16"/>
+          <w:szCs w:val="16"/>
+        </w:rPr>
+        <w:t xml:space="preserve">Weapon may not be fired if moving and ignores all to hit modifiers (except </w:t>
+      </w:r>
+      <w:r>
+        <w:rPr>
+          <w:rFonts w:ascii="Times New Roman" w:hAnsi="Times New Roman" w:cs="Times New Roman"/>
+          <w:i/>
+          <w:iCs/>
+          <w:sz w:val="16"/>
+          <w:szCs w:val="16"/>
+        </w:rPr>
         <w:t>Target is Down</w:t>
       </w:r>
       <w:r>
@@ -6369,7 +6810,15 @@
           <w:sz w:val="16"/>
           <w:szCs w:val="16"/>
         </w:rPr>
-        <w:t xml:space="preserve">May fire at targets, from any range, provided a friendly model has line of sight. This model must also have line of sight. Only applies to weapons with the </w:t>
+        <w:t xml:space="preserve">May fire at targets, from any range, provided a friendly model has line of sight. This model must also </w:t>
+      </w:r>
+      <w:r>
+        <w:rPr>
+          <w:rFonts w:ascii="Times New Roman" w:hAnsi="Times New Roman" w:cs="Times New Roman"/>
+          <w:sz w:val="16"/>
+          <w:szCs w:val="16"/>
+        </w:rPr>
+        <w:t xml:space="preserve">have line of sight. Only applies to weapons with the </w:t>
       </w:r>
       <w:r>
         <w:rPr>

</xml_diff>